<commit_message>
Updates to add timespan.
</commit_message>
<xml_diff>
--- a/readme.docx
+++ b/readme.docx
@@ -17,41 +17,30 @@
         <w:rPr>
           <w:noProof/>
         </w:rPr>
-        <w:drawing>
-          <wp:inline distT="0" distB="0" distL="0" distR="0" wp14:anchorId="715F34C1" wp14:editId="5A0FE261">
-            <wp:extent cx="5943600" cy="2013585"/>
-            <wp:effectExtent l="0" t="0" r="0" b="5715"/>
-            <wp:docPr id="1" name="Picture 1"/>
-            <wp:cNvGraphicFramePr>
-              <a:graphicFrameLocks xmlns:a="http://schemas.openxmlformats.org/drawingml/2006/main" noChangeAspect="1"/>
-            </wp:cNvGraphicFramePr>
-            <a:graphic xmlns:a="http://schemas.openxmlformats.org/drawingml/2006/main">
-              <a:graphicData uri="http://schemas.openxmlformats.org/drawingml/2006/picture">
-                <pic:pic xmlns:pic="http://schemas.openxmlformats.org/drawingml/2006/picture">
-                  <pic:nvPicPr>
-                    <pic:cNvPr id="1" name=""/>
-                    <pic:cNvPicPr/>
-                  </pic:nvPicPr>
-                  <pic:blipFill>
-                    <a:blip r:embed="rId4"/>
-                    <a:stretch>
-                      <a:fillRect/>
-                    </a:stretch>
-                  </pic:blipFill>
-                  <pic:spPr>
-                    <a:xfrm>
-                      <a:off x="0" y="0"/>
-                      <a:ext cx="5943600" cy="2013585"/>
-                    </a:xfrm>
-                    <a:prstGeom prst="rect">
-                      <a:avLst/>
-                    </a:prstGeom>
-                  </pic:spPr>
-                </pic:pic>
-              </a:graphicData>
-            </a:graphic>
-          </wp:inline>
-        </w:drawing>
+        <w:pict w14:anchorId="4052615D">
+          <v:shapetype id="_x0000_t75" coordsize="21600,21600" o:spt="75" o:preferrelative="t" path="m@4@5l@4@11@9@11@9@5xe" filled="f" stroked="f">
+            <v:stroke joinstyle="miter"/>
+            <v:formulas>
+              <v:f eqn="if lineDrawn pixelLineWidth 0"/>
+              <v:f eqn="sum @0 1 0"/>
+              <v:f eqn="sum 0 0 @1"/>
+              <v:f eqn="prod @2 1 2"/>
+              <v:f eqn="prod @3 21600 pixelWidth"/>
+              <v:f eqn="prod @3 21600 pixelHeight"/>
+              <v:f eqn="sum @0 0 1"/>
+              <v:f eqn="prod @6 1 2"/>
+              <v:f eqn="prod @7 21600 pixelWidth"/>
+              <v:f eqn="sum @8 21600 0"/>
+              <v:f eqn="prod @7 21600 pixelHeight"/>
+              <v:f eqn="sum @10 21600 0"/>
+            </v:formulas>
+            <v:path o:extrusionok="f" gradientshapeok="t" o:connecttype="rect"/>
+            <o:lock v:ext="edit" aspectratio="t"/>
+          </v:shapetype>
+          <v:shape id="Picture 1" o:spid="_x0000_i1025" type="#_x0000_t75" style="width:467.65pt;height:158.25pt;visibility:visible">
+            <v:imagedata r:id="rId4" o:title=""/>
+          </v:shape>
+        </w:pict>
       </w:r>
     </w:p>
     <w:p>
@@ -89,7 +78,13 @@
       </w:r>
       <w:proofErr w:type="spellEnd"/>
       <w:r>
-        <w:t>, and the Template of the elements that they want to check which is the hottest.</w:t>
+        <w:t>, and the Template of the elements that they want to check which is the hottest</w:t>
+      </w:r>
+      <w:r>
+        <w:t>, and the timespan that they wish to check</w:t>
+      </w:r>
+      <w:r>
+        <w:t>.</w:t>
       </w:r>
       <w:r>
         <w:br/>
@@ -125,61 +120,16 @@
     </w:p>
     <w:p/>
     <w:p>
-      <w:bookmarkStart w:id="0" w:name="_GoBack"/>
       <w:r>
         <w:rPr>
           <w:noProof/>
         </w:rPr>
-        <w:drawing>
-          <wp:inline distT="0" distB="0" distL="0" distR="0" wp14:anchorId="2A3DC9AB" wp14:editId="7C096A59">
-            <wp:extent cx="5934075" cy="1971675"/>
-            <wp:effectExtent l="0" t="0" r="9525" b="9525"/>
-            <wp:docPr id="3" name="Picture 3" descr="C:\Users\jschweppe\Documents\ShareX\Screenshots\2018-11\chrome_2018-11-30_12-18-38.png"/>
-            <wp:cNvGraphicFramePr>
-              <a:graphicFrameLocks xmlns:a="http://schemas.openxmlformats.org/drawingml/2006/main" noChangeAspect="1"/>
-            </wp:cNvGraphicFramePr>
-            <a:graphic xmlns:a="http://schemas.openxmlformats.org/drawingml/2006/main">
-              <a:graphicData uri="http://schemas.openxmlformats.org/drawingml/2006/picture">
-                <pic:pic xmlns:pic="http://schemas.openxmlformats.org/drawingml/2006/picture">
-                  <pic:nvPicPr>
-                    <pic:cNvPr id="0" name="Picture 1" descr="C:\Users\jschweppe\Documents\ShareX\Screenshots\2018-11\chrome_2018-11-30_12-18-38.png"/>
-                    <pic:cNvPicPr>
-                      <a:picLocks noChangeAspect="1" noChangeArrowheads="1"/>
-                    </pic:cNvPicPr>
-                  </pic:nvPicPr>
-                  <pic:blipFill>
-                    <a:blip r:embed="rId5" cstate="print">
-                      <a:extLst>
-                        <a:ext uri="{28A0092B-C50C-407E-A947-70E740481C1C}">
-                          <a14:useLocalDpi xmlns:a14="http://schemas.microsoft.com/office/drawing/2010/main" val="0"/>
-                        </a:ext>
-                      </a:extLst>
-                    </a:blip>
-                    <a:srcRect/>
-                    <a:stretch>
-                      <a:fillRect/>
-                    </a:stretch>
-                  </pic:blipFill>
-                  <pic:spPr bwMode="auto">
-                    <a:xfrm>
-                      <a:off x="0" y="0"/>
-                      <a:ext cx="5934075" cy="1971675"/>
-                    </a:xfrm>
-                    <a:prstGeom prst="rect">
-                      <a:avLst/>
-                    </a:prstGeom>
-                    <a:noFill/>
-                    <a:ln>
-                      <a:noFill/>
-                    </a:ln>
-                  </pic:spPr>
-                </pic:pic>
-              </a:graphicData>
-            </a:graphic>
-          </wp:inline>
-        </w:drawing>
-      </w:r>
-      <w:bookmarkEnd w:id="0"/>
+        <w:pict w14:anchorId="48B83AD2">
+          <v:shape id="_x0000_i1029" type="#_x0000_t75" style="width:468pt;height:277.15pt;visibility:visible;mso-wrap-style:square">
+            <v:imagedata r:id="rId5" o:title=""/>
+          </v:shape>
+        </w:pict>
+      </w:r>
     </w:p>
     <w:p>
       <w:r>
@@ -201,7 +151,12 @@
       </w:r>
       <w:proofErr w:type="spellStart"/>
       <w:r>
-        <w:t>AverageTemp</w:t>
+        <w:t>Av</w:t>
+      </w:r>
+      <w:bookmarkStart w:id="0" w:name="_GoBack"/>
+      <w:bookmarkEnd w:id="0"/>
+      <w:r>
+        <w:t>erageTemp</w:t>
       </w:r>
       <w:proofErr w:type="spellEnd"/>
       <w:r>
@@ -211,15 +166,33 @@
         <w:t>element</w:t>
       </w:r>
       <w:r>
-        <w:t xml:space="preserve"> that matches the template, the max </w:t>
+        <w:t xml:space="preserve"> that matches the template, </w:t>
+      </w:r>
+      <w:r>
+        <w:lastRenderedPageBreak/>
+        <w:t xml:space="preserve">the max </w:t>
       </w:r>
       <w:proofErr w:type="spellStart"/>
       <w:r>
-        <w:t>AverageTemp</w:t>
+        <w:t>AverageTe</w:t>
+      </w:r>
+      <w:r>
+        <w:t>mp</w:t>
       </w:r>
       <w:proofErr w:type="spellEnd"/>
       <w:r>
-        <w:t xml:space="preserve"> and that element was recorded has the hottest in the AF Database.  The element is recorded as the hottest by setting the </w:t>
+        <w:t xml:space="preserve">, the unit of measurement, the </w:t>
+      </w:r>
+      <w:proofErr w:type="gramStart"/>
+      <w:r>
+        <w:t xml:space="preserve">timestamp, </w:t>
+      </w:r>
+      <w:r>
+        <w:t xml:space="preserve"> and</w:t>
+      </w:r>
+      <w:proofErr w:type="gramEnd"/>
+      <w:r>
+        <w:t xml:space="preserve"> that element was recorded has the hottest in the AF Database.  The element is recorded as the hottest by setting the </w:t>
       </w:r>
       <w:proofErr w:type="spellStart"/>
       <w:r>
@@ -236,44 +209,15 @@
         <w:rPr>
           <w:noProof/>
         </w:rPr>
-        <w:lastRenderedPageBreak/>
-        <w:drawing>
-          <wp:inline distT="0" distB="0" distL="0" distR="0" wp14:anchorId="25C952B0" wp14:editId="619DD4F9">
-            <wp:extent cx="5943600" cy="2390775"/>
-            <wp:effectExtent l="0" t="0" r="0" b="9525"/>
-            <wp:docPr id="4" name="Picture 4"/>
-            <wp:cNvGraphicFramePr>
-              <a:graphicFrameLocks xmlns:a="http://schemas.openxmlformats.org/drawingml/2006/main" noChangeAspect="1"/>
-            </wp:cNvGraphicFramePr>
-            <a:graphic xmlns:a="http://schemas.openxmlformats.org/drawingml/2006/main">
-              <a:graphicData uri="http://schemas.openxmlformats.org/drawingml/2006/picture">
-                <pic:pic xmlns:pic="http://schemas.openxmlformats.org/drawingml/2006/picture">
-                  <pic:nvPicPr>
-                    <pic:cNvPr id="1" name=""/>
-                    <pic:cNvPicPr/>
-                  </pic:nvPicPr>
-                  <pic:blipFill>
-                    <a:blip r:embed="rId6"/>
-                    <a:stretch>
-                      <a:fillRect/>
-                    </a:stretch>
-                  </pic:blipFill>
-                  <pic:spPr>
-                    <a:xfrm>
-                      <a:off x="0" y="0"/>
-                      <a:ext cx="5943600" cy="2390775"/>
-                    </a:xfrm>
-                    <a:prstGeom prst="rect">
-                      <a:avLst/>
-                    </a:prstGeom>
-                  </pic:spPr>
-                </pic:pic>
-              </a:graphicData>
-            </a:graphic>
-          </wp:inline>
-        </w:drawing>
+        <w:pict w14:anchorId="69A24389">
+          <v:shape id="_x0000_i1032" type="#_x0000_t75" style="width:468.4pt;height:315pt;visibility:visible;mso-wrap-style:square">
+            <v:imagedata r:id="rId6" o:title=""/>
+          </v:shape>
+        </w:pict>
       </w:r>
     </w:p>
+    <w:p/>
+    <w:p/>
     <w:p/>
     <w:p>
       <w:r>
@@ -295,17 +239,11 @@
   <w:docDefaults>
     <w:rPrDefault>
       <w:rPr>
-        <w:rFonts w:asciiTheme="minorHAnsi" w:eastAsiaTheme="minorHAnsi" w:hAnsiTheme="minorHAnsi" w:cstheme="minorBidi"/>
-        <w:sz w:val="22"/>
-        <w:szCs w:val="22"/>
+        <w:rFonts w:ascii="Calibri" w:eastAsia="Times New Roman" w:hAnsi="Calibri" w:cs="Times New Roman"/>
         <w:lang w:val="en-US" w:eastAsia="en-US" w:bidi="ar-SA"/>
       </w:rPr>
     </w:rPrDefault>
-    <w:pPrDefault>
-      <w:pPr>
-        <w:spacing w:after="160" w:line="259" w:lineRule="auto"/>
-      </w:pPr>
-    </w:pPrDefault>
+    <w:pPrDefault/>
   </w:docDefaults>
   <w:latentStyles w:defLockedState="0" w:defUIPriority="99" w:defSemiHidden="0" w:defUnhideWhenUsed="0" w:defQFormat="0" w:count="375">
     <w:lsdException w:name="Normal" w:uiPriority="0" w:qFormat="1"/>
@@ -413,57 +351,13 @@
     <w:lsdException w:name="HTML Sample" w:semiHidden="1" w:unhideWhenUsed="1"/>
     <w:lsdException w:name="HTML Typewriter" w:semiHidden="1" w:unhideWhenUsed="1"/>
     <w:lsdException w:name="HTML Variable" w:semiHidden="1" w:unhideWhenUsed="1"/>
-    <w:lsdException w:name="Normal Table" w:semiHidden="1" w:unhideWhenUsed="1"/>
     <w:lsdException w:name="annotation subject" w:semiHidden="1" w:unhideWhenUsed="1"/>
     <w:lsdException w:name="No List" w:semiHidden="1" w:unhideWhenUsed="1"/>
     <w:lsdException w:name="Outline List 1" w:semiHidden="1" w:unhideWhenUsed="1"/>
     <w:lsdException w:name="Outline List 2" w:semiHidden="1" w:unhideWhenUsed="1"/>
     <w:lsdException w:name="Outline List 3" w:semiHidden="1" w:unhideWhenUsed="1"/>
-    <w:lsdException w:name="Table Simple 1" w:semiHidden="1" w:unhideWhenUsed="1"/>
-    <w:lsdException w:name="Table Simple 2" w:semiHidden="1" w:unhideWhenUsed="1"/>
-    <w:lsdException w:name="Table Simple 3" w:semiHidden="1" w:unhideWhenUsed="1"/>
-    <w:lsdException w:name="Table Classic 1" w:semiHidden="1" w:unhideWhenUsed="1"/>
-    <w:lsdException w:name="Table Classic 2" w:semiHidden="1" w:unhideWhenUsed="1"/>
-    <w:lsdException w:name="Table Classic 3" w:semiHidden="1" w:unhideWhenUsed="1"/>
-    <w:lsdException w:name="Table Classic 4" w:semiHidden="1" w:unhideWhenUsed="1"/>
-    <w:lsdException w:name="Table Colorful 1" w:semiHidden="1" w:unhideWhenUsed="1"/>
-    <w:lsdException w:name="Table Colorful 2" w:semiHidden="1" w:unhideWhenUsed="1"/>
-    <w:lsdException w:name="Table Colorful 3" w:semiHidden="1" w:unhideWhenUsed="1"/>
-    <w:lsdException w:name="Table Columns 1" w:semiHidden="1" w:unhideWhenUsed="1"/>
-    <w:lsdException w:name="Table Columns 2" w:semiHidden="1" w:unhideWhenUsed="1"/>
-    <w:lsdException w:name="Table Columns 3" w:semiHidden="1" w:unhideWhenUsed="1"/>
-    <w:lsdException w:name="Table Columns 4" w:semiHidden="1" w:unhideWhenUsed="1"/>
-    <w:lsdException w:name="Table Columns 5" w:semiHidden="1" w:unhideWhenUsed="1"/>
-    <w:lsdException w:name="Table Grid 1" w:semiHidden="1" w:unhideWhenUsed="1"/>
-    <w:lsdException w:name="Table Grid 2" w:semiHidden="1" w:unhideWhenUsed="1"/>
-    <w:lsdException w:name="Table Grid 3" w:semiHidden="1" w:unhideWhenUsed="1"/>
-    <w:lsdException w:name="Table Grid 4" w:semiHidden="1" w:unhideWhenUsed="1"/>
-    <w:lsdException w:name="Table Grid 5" w:semiHidden="1" w:unhideWhenUsed="1"/>
-    <w:lsdException w:name="Table Grid 6" w:semiHidden="1" w:unhideWhenUsed="1"/>
-    <w:lsdException w:name="Table Grid 7" w:semiHidden="1" w:unhideWhenUsed="1"/>
-    <w:lsdException w:name="Table Grid 8" w:semiHidden="1" w:unhideWhenUsed="1"/>
-    <w:lsdException w:name="Table List 1" w:semiHidden="1" w:unhideWhenUsed="1"/>
-    <w:lsdException w:name="Table List 2" w:semiHidden="1" w:unhideWhenUsed="1"/>
-    <w:lsdException w:name="Table List 3" w:semiHidden="1" w:unhideWhenUsed="1"/>
-    <w:lsdException w:name="Table List 4" w:semiHidden="1" w:unhideWhenUsed="1"/>
-    <w:lsdException w:name="Table List 5" w:semiHidden="1" w:unhideWhenUsed="1"/>
-    <w:lsdException w:name="Table List 6" w:semiHidden="1" w:unhideWhenUsed="1"/>
-    <w:lsdException w:name="Table List 7" w:semiHidden="1" w:unhideWhenUsed="1"/>
-    <w:lsdException w:name="Table List 8" w:semiHidden="1" w:unhideWhenUsed="1"/>
-    <w:lsdException w:name="Table 3D effects 1" w:semiHidden="1" w:unhideWhenUsed="1"/>
-    <w:lsdException w:name="Table 3D effects 2" w:semiHidden="1" w:unhideWhenUsed="1"/>
-    <w:lsdException w:name="Table 3D effects 3" w:semiHidden="1" w:unhideWhenUsed="1"/>
-    <w:lsdException w:name="Table Contemporary" w:semiHidden="1" w:unhideWhenUsed="1"/>
-    <w:lsdException w:name="Table Elegant" w:semiHidden="1" w:unhideWhenUsed="1"/>
-    <w:lsdException w:name="Table Professional" w:semiHidden="1" w:unhideWhenUsed="1"/>
-    <w:lsdException w:name="Table Subtle 1" w:semiHidden="1" w:unhideWhenUsed="1"/>
-    <w:lsdException w:name="Table Subtle 2" w:semiHidden="1" w:unhideWhenUsed="1"/>
-    <w:lsdException w:name="Table Web 1" w:semiHidden="1" w:unhideWhenUsed="1"/>
-    <w:lsdException w:name="Table Web 2" w:semiHidden="1" w:unhideWhenUsed="1"/>
-    <w:lsdException w:name="Table Web 3" w:semiHidden="1" w:unhideWhenUsed="1"/>
     <w:lsdException w:name="Balloon Text" w:semiHidden="1" w:unhideWhenUsed="1"/>
     <w:lsdException w:name="Table Grid" w:uiPriority="39"/>
-    <w:lsdException w:name="Table Theme" w:semiHidden="1" w:unhideWhenUsed="1"/>
     <w:lsdException w:name="Placeholder Text" w:semiHidden="1"/>
     <w:lsdException w:name="No Spacing" w:uiPriority="1" w:qFormat="1"/>
     <w:lsdException w:name="Light Shading" w:uiPriority="60"/>
@@ -687,6 +581,13 @@
   <w:style w:type="paragraph" w:default="1" w:styleId="Normal">
     <w:name w:val="Normal"/>
     <w:qFormat/>
+    <w:pPr>
+      <w:spacing w:after="160" w:line="259" w:lineRule="auto"/>
+    </w:pPr>
+    <w:rPr>
+      <w:sz w:val="22"/>
+      <w:szCs w:val="22"/>
+    </w:rPr>
   </w:style>
   <w:style w:type="character" w:default="1" w:styleId="DefaultParagraphFont">
     <w:name w:val="Default Paragraph Font"/>

</xml_diff>